<commit_message>
Projects for Switches and Simulators comparsion
</commit_message>
<xml_diff>
--- a/instructions/pl/Lab2/DC_SDN_lab2_floodlight.docx
+++ b/instructions/pl/Lab2/DC_SDN_lab2_floodlight.docx
@@ -1671,7 +1671,7 @@
                 <wp:positionV relativeFrom="paragraph">
                   <wp:posOffset>635</wp:posOffset>
                 </wp:positionV>
-                <wp:extent cx="4442460" cy="2354580"/>
+                <wp:extent cx="4443095" cy="2355215"/>
                 <wp:effectExtent l="0" t="0" r="0" b="0"/>
                 <wp:wrapSquare wrapText="largest"/>
                 <wp:docPr id="1" name="Frame2"/>
@@ -1682,7 +1682,7 @@
                       <wps:spPr>
                         <a:xfrm>
                           <a:off x="0" y="0"/>
-                          <a:ext cx="4441680" cy="2354040"/>
+                          <a:ext cx="4442400" cy="2354760"/>
                         </a:xfrm>
                         <a:prstGeom prst="rect">
                           <a:avLst/>
@@ -1766,7 +1766,7 @@
           </mc:Choice>
           <mc:Fallback>
             <w:pict>
-              <v:rect id="shape_0" ID="Frame2" stroked="f" style="position:absolute;margin-left:66.05pt;margin-top:0.05pt;width:349.7pt;height:185.3pt;mso-position-horizontal:center">
+              <v:rect id="shape_0" ID="Frame2" stroked="f" style="position:absolute;margin-left:66.05pt;margin-top:0.05pt;width:349.75pt;height:185.35pt;mso-position-horizontal:center">
                 <w10:wrap type="square"/>
                 <v:fill o:detectmouseclick="t" on="false"/>
                 <v:stroke color="#3465a4" joinstyle="round" endcap="flat"/>
@@ -2812,7 +2812,23 @@
           <w:sz w:val="24"/>
           <w:szCs w:val="24"/>
         </w:rPr>
-        <w:t xml:space="preserve">"priority":"32768", "in_port":"1","active":"true", "actions":"output=2"}' </w:t>
+        <w:t>"priority":"32768", "in_port":"1","active":"true", "actions":</w:t>
+      </w:r>
+      <w:bookmarkStart w:id="0" w:name="__DdeLink__626_105766998"/>
+      <w:r>
+        <w:rPr>
+          <w:sz w:val="24"/>
+          <w:szCs w:val="24"/>
+        </w:rPr>
+        <w:t>"output=2"</w:t>
+      </w:r>
+      <w:bookmarkEnd w:id="0"/>
+      <w:r>
+        <w:rPr>
+          <w:sz w:val="24"/>
+          <w:szCs w:val="24"/>
+        </w:rPr>
+        <w:t xml:space="preserve">}' </w:t>
       </w:r>
     </w:p>
     <w:p>
@@ -3117,7 +3133,7 @@
       <w:tblPr>
         <w:tblW w:w="9638" w:type="dxa"/>
         <w:jc w:val="left"/>
-        <w:tblInd w:w="53" w:type="dxa"/>
+        <w:tblInd w:w="50" w:type="dxa"/>
         <w:tblBorders>
           <w:top w:val="single" w:sz="2" w:space="0" w:color="000001"/>
           <w:left w:val="single" w:sz="2" w:space="0" w:color="000001"/>
@@ -3126,7 +3142,7 @@
         </w:tblBorders>
         <w:tblCellMar>
           <w:top w:w="55" w:type="dxa"/>
-          <w:left w:w="51" w:type="dxa"/>
+          <w:left w:w="48" w:type="dxa"/>
           <w:bottom w:w="55" w:type="dxa"/>
           <w:right w:w="55" w:type="dxa"/>
         </w:tblCellMar>
@@ -3134,8 +3150,8 @@
       <w:tblGrid>
         <w:gridCol w:w="2409"/>
         <w:gridCol w:w="2410"/>
-        <w:gridCol w:w="2409"/>
-        <w:gridCol w:w="2409"/>
+        <w:gridCol w:w="2410"/>
+        <w:gridCol w:w="2408"/>
       </w:tblGrid>
       <w:tr>
         <w:trPr/>
@@ -3150,7 +3166,7 @@
             </w:tcBorders>
             <w:shd w:fill="auto" w:val="clear"/>
             <w:tcMar>
-              <w:left w:w="51" w:type="dxa"/>
+              <w:left w:w="48" w:type="dxa"/>
             </w:tcMar>
           </w:tcPr>
           <w:p>
@@ -3176,7 +3192,7 @@
             </w:tcBorders>
             <w:shd w:fill="auto" w:val="clear"/>
             <w:tcMar>
-              <w:left w:w="51" w:type="dxa"/>
+              <w:left w:w="48" w:type="dxa"/>
             </w:tcMar>
           </w:tcPr>
           <w:p>
@@ -3193,7 +3209,7 @@
         </w:tc>
         <w:tc>
           <w:tcPr>
-            <w:tcW w:w="2409" w:type="dxa"/>
+            <w:tcW w:w="2410" w:type="dxa"/>
             <w:tcBorders>
               <w:top w:val="single" w:sz="2" w:space="0" w:color="000001"/>
               <w:left w:val="single" w:sz="2" w:space="0" w:color="000001"/>
@@ -3202,7 +3218,7 @@
             </w:tcBorders>
             <w:shd w:fill="auto" w:val="clear"/>
             <w:tcMar>
-              <w:left w:w="51" w:type="dxa"/>
+              <w:left w:w="48" w:type="dxa"/>
             </w:tcMar>
           </w:tcPr>
           <w:p>
@@ -3219,7 +3235,7 @@
         </w:tc>
         <w:tc>
           <w:tcPr>
-            <w:tcW w:w="2409" w:type="dxa"/>
+            <w:tcW w:w="2408" w:type="dxa"/>
             <w:tcBorders>
               <w:top w:val="single" w:sz="2" w:space="0" w:color="000001"/>
               <w:left w:val="single" w:sz="2" w:space="0" w:color="000001"/>
@@ -3230,7 +3246,7 @@
             </w:tcBorders>
             <w:shd w:fill="auto" w:val="clear"/>
             <w:tcMar>
-              <w:left w:w="51" w:type="dxa"/>
+              <w:left w:w="48" w:type="dxa"/>
             </w:tcMar>
           </w:tcPr>
           <w:p>
@@ -3259,7 +3275,7 @@
             </w:tcBorders>
             <w:shd w:fill="auto" w:val="clear"/>
             <w:tcMar>
-              <w:left w:w="51" w:type="dxa"/>
+              <w:left w:w="48" w:type="dxa"/>
             </w:tcMar>
           </w:tcPr>
           <w:p>
@@ -3285,7 +3301,7 @@
             </w:tcBorders>
             <w:shd w:fill="auto" w:val="clear"/>
             <w:tcMar>
-              <w:left w:w="51" w:type="dxa"/>
+              <w:left w:w="48" w:type="dxa"/>
             </w:tcMar>
           </w:tcPr>
           <w:p>
@@ -3302,7 +3318,7 @@
         </w:tc>
         <w:tc>
           <w:tcPr>
-            <w:tcW w:w="2409" w:type="dxa"/>
+            <w:tcW w:w="2410" w:type="dxa"/>
             <w:tcBorders>
               <w:top w:val="single" w:sz="2" w:space="0" w:color="000001"/>
               <w:left w:val="single" w:sz="2" w:space="0" w:color="000001"/>
@@ -3311,7 +3327,7 @@
             </w:tcBorders>
             <w:shd w:fill="auto" w:val="clear"/>
             <w:tcMar>
-              <w:left w:w="51" w:type="dxa"/>
+              <w:left w:w="48" w:type="dxa"/>
             </w:tcMar>
           </w:tcPr>
           <w:p>
@@ -3328,7 +3344,7 @@
         </w:tc>
         <w:tc>
           <w:tcPr>
-            <w:tcW w:w="2409" w:type="dxa"/>
+            <w:tcW w:w="2408" w:type="dxa"/>
             <w:tcBorders>
               <w:top w:val="single" w:sz="2" w:space="0" w:color="000001"/>
               <w:left w:val="single" w:sz="2" w:space="0" w:color="000001"/>
@@ -3339,7 +3355,7 @@
             </w:tcBorders>
             <w:shd w:fill="auto" w:val="clear"/>
             <w:tcMar>
-              <w:left w:w="51" w:type="dxa"/>
+              <w:left w:w="48" w:type="dxa"/>
             </w:tcMar>
           </w:tcPr>
           <w:p>
@@ -3368,7 +3384,7 @@
             </w:tcBorders>
             <w:shd w:fill="auto" w:val="clear"/>
             <w:tcMar>
-              <w:left w:w="51" w:type="dxa"/>
+              <w:left w:w="48" w:type="dxa"/>
             </w:tcMar>
           </w:tcPr>
           <w:p>
@@ -3394,7 +3410,7 @@
             </w:tcBorders>
             <w:shd w:fill="auto" w:val="clear"/>
             <w:tcMar>
-              <w:left w:w="51" w:type="dxa"/>
+              <w:left w:w="48" w:type="dxa"/>
             </w:tcMar>
           </w:tcPr>
           <w:p>
@@ -3411,7 +3427,7 @@
         </w:tc>
         <w:tc>
           <w:tcPr>
-            <w:tcW w:w="2409" w:type="dxa"/>
+            <w:tcW w:w="2410" w:type="dxa"/>
             <w:tcBorders>
               <w:top w:val="single" w:sz="2" w:space="0" w:color="000001"/>
               <w:left w:val="single" w:sz="2" w:space="0" w:color="000001"/>
@@ -3420,7 +3436,7 @@
             </w:tcBorders>
             <w:shd w:fill="auto" w:val="clear"/>
             <w:tcMar>
-              <w:left w:w="51" w:type="dxa"/>
+              <w:left w:w="48" w:type="dxa"/>
             </w:tcMar>
           </w:tcPr>
           <w:p>
@@ -3437,7 +3453,7 @@
         </w:tc>
         <w:tc>
           <w:tcPr>
-            <w:tcW w:w="2409" w:type="dxa"/>
+            <w:tcW w:w="2408" w:type="dxa"/>
             <w:tcBorders>
               <w:top w:val="single" w:sz="2" w:space="0" w:color="000001"/>
               <w:left w:val="single" w:sz="2" w:space="0" w:color="000001"/>
@@ -3448,7 +3464,7 @@
             </w:tcBorders>
             <w:shd w:fill="auto" w:val="clear"/>
             <w:tcMar>
-              <w:left w:w="51" w:type="dxa"/>
+              <w:left w:w="48" w:type="dxa"/>
             </w:tcMar>
           </w:tcPr>
           <w:p>
@@ -3477,7 +3493,7 @@
             </w:tcBorders>
             <w:shd w:fill="auto" w:val="clear"/>
             <w:tcMar>
-              <w:left w:w="51" w:type="dxa"/>
+              <w:left w:w="48" w:type="dxa"/>
             </w:tcMar>
           </w:tcPr>
           <w:p>
@@ -3503,7 +3519,7 @@
             </w:tcBorders>
             <w:shd w:fill="auto" w:val="clear"/>
             <w:tcMar>
-              <w:left w:w="51" w:type="dxa"/>
+              <w:left w:w="48" w:type="dxa"/>
             </w:tcMar>
           </w:tcPr>
           <w:p>
@@ -3520,7 +3536,7 @@
         </w:tc>
         <w:tc>
           <w:tcPr>
-            <w:tcW w:w="2409" w:type="dxa"/>
+            <w:tcW w:w="2410" w:type="dxa"/>
             <w:tcBorders>
               <w:top w:val="single" w:sz="2" w:space="0" w:color="000001"/>
               <w:left w:val="single" w:sz="2" w:space="0" w:color="000001"/>
@@ -3529,7 +3545,7 @@
             </w:tcBorders>
             <w:shd w:fill="auto" w:val="clear"/>
             <w:tcMar>
-              <w:left w:w="51" w:type="dxa"/>
+              <w:left w:w="48" w:type="dxa"/>
             </w:tcMar>
           </w:tcPr>
           <w:p>
@@ -3546,7 +3562,7 @@
         </w:tc>
         <w:tc>
           <w:tcPr>
-            <w:tcW w:w="2409" w:type="dxa"/>
+            <w:tcW w:w="2408" w:type="dxa"/>
             <w:tcBorders>
               <w:top w:val="single" w:sz="2" w:space="0" w:color="000001"/>
               <w:left w:val="single" w:sz="2" w:space="0" w:color="000001"/>
@@ -3557,7 +3573,7 @@
             </w:tcBorders>
             <w:shd w:fill="auto" w:val="clear"/>
             <w:tcMar>
-              <w:left w:w="51" w:type="dxa"/>
+              <w:left w:w="48" w:type="dxa"/>
             </w:tcMar>
           </w:tcPr>
           <w:p>
@@ -3586,7 +3602,7 @@
             </w:tcBorders>
             <w:shd w:fill="auto" w:val="clear"/>
             <w:tcMar>
-              <w:left w:w="51" w:type="dxa"/>
+              <w:left w:w="48" w:type="dxa"/>
             </w:tcMar>
           </w:tcPr>
           <w:p>
@@ -3612,7 +3628,7 @@
             </w:tcBorders>
             <w:shd w:fill="auto" w:val="clear"/>
             <w:tcMar>
-              <w:left w:w="51" w:type="dxa"/>
+              <w:left w:w="48" w:type="dxa"/>
             </w:tcMar>
           </w:tcPr>
           <w:p>
@@ -3629,7 +3645,7 @@
         </w:tc>
         <w:tc>
           <w:tcPr>
-            <w:tcW w:w="2409" w:type="dxa"/>
+            <w:tcW w:w="2410" w:type="dxa"/>
             <w:tcBorders>
               <w:top w:val="single" w:sz="2" w:space="0" w:color="000001"/>
               <w:left w:val="single" w:sz="2" w:space="0" w:color="000001"/>
@@ -3638,7 +3654,7 @@
             </w:tcBorders>
             <w:shd w:fill="auto" w:val="clear"/>
             <w:tcMar>
-              <w:left w:w="51" w:type="dxa"/>
+              <w:left w:w="48" w:type="dxa"/>
             </w:tcMar>
           </w:tcPr>
           <w:p>
@@ -3655,7 +3671,7 @@
         </w:tc>
         <w:tc>
           <w:tcPr>
-            <w:tcW w:w="2409" w:type="dxa"/>
+            <w:tcW w:w="2408" w:type="dxa"/>
             <w:tcBorders>
               <w:top w:val="single" w:sz="2" w:space="0" w:color="000001"/>
               <w:left w:val="single" w:sz="2" w:space="0" w:color="000001"/>
@@ -3666,7 +3682,7 @@
             </w:tcBorders>
             <w:shd w:fill="auto" w:val="clear"/>
             <w:tcMar>
-              <w:left w:w="51" w:type="dxa"/>
+              <w:left w:w="48" w:type="dxa"/>
             </w:tcMar>
           </w:tcPr>
           <w:p>
@@ -4529,7 +4545,7 @@
       <w:tblPr>
         <w:tblW w:w="9638" w:type="dxa"/>
         <w:jc w:val="left"/>
-        <w:tblInd w:w="53" w:type="dxa"/>
+        <w:tblInd w:w="50" w:type="dxa"/>
         <w:tblBorders>
           <w:top w:val="single" w:sz="2" w:space="0" w:color="000001"/>
           <w:left w:val="single" w:sz="2" w:space="0" w:color="000001"/>
@@ -4538,21 +4554,22 @@
         </w:tblBorders>
         <w:tblCellMar>
           <w:top w:w="55" w:type="dxa"/>
-          <w:left w:w="51" w:type="dxa"/>
+          <w:left w:w="48" w:type="dxa"/>
           <w:bottom w:w="55" w:type="dxa"/>
           <w:right w:w="55" w:type="dxa"/>
         </w:tblCellMar>
       </w:tblPr>
       <w:tblGrid>
-        <w:gridCol w:w="2409"/>
-        <w:gridCol w:w="3614"/>
-        <w:gridCol w:w="3614"/>
+        <w:gridCol w:w="1752"/>
+        <w:gridCol w:w="2628"/>
+        <w:gridCol w:w="2628"/>
+        <w:gridCol w:w="2630"/>
       </w:tblGrid>
       <w:tr>
         <w:trPr/>
         <w:tc>
           <w:tcPr>
-            <w:tcW w:w="2409" w:type="dxa"/>
+            <w:tcW w:w="1752" w:type="dxa"/>
             <w:tcBorders>
               <w:top w:val="single" w:sz="2" w:space="0" w:color="000001"/>
               <w:left w:val="single" w:sz="2" w:space="0" w:color="000001"/>
@@ -4561,7 +4578,7 @@
             </w:tcBorders>
             <w:shd w:fill="auto" w:val="clear"/>
             <w:tcMar>
-              <w:left w:w="51" w:type="dxa"/>
+              <w:left w:w="48" w:type="dxa"/>
             </w:tcMar>
           </w:tcPr>
           <w:p>
@@ -4578,7 +4595,7 @@
         </w:tc>
         <w:tc>
           <w:tcPr>
-            <w:tcW w:w="3614" w:type="dxa"/>
+            <w:tcW w:w="2628" w:type="dxa"/>
             <w:tcBorders>
               <w:top w:val="single" w:sz="2" w:space="0" w:color="000001"/>
               <w:left w:val="single" w:sz="2" w:space="0" w:color="000001"/>
@@ -4587,7 +4604,7 @@
             </w:tcBorders>
             <w:shd w:fill="auto" w:val="clear"/>
             <w:tcMar>
-              <w:left w:w="51" w:type="dxa"/>
+              <w:left w:w="48" w:type="dxa"/>
             </w:tcMar>
           </w:tcPr>
           <w:p>
@@ -4604,7 +4621,33 @@
         </w:tc>
         <w:tc>
           <w:tcPr>
-            <w:tcW w:w="3614" w:type="dxa"/>
+            <w:tcW w:w="2628" w:type="dxa"/>
+            <w:tcBorders>
+              <w:top w:val="single" w:sz="2" w:space="0" w:color="000001"/>
+              <w:left w:val="single" w:sz="2" w:space="0" w:color="000001"/>
+              <w:bottom w:val="single" w:sz="2" w:space="0" w:color="000001"/>
+              <w:insideH w:val="single" w:sz="2" w:space="0" w:color="000001"/>
+            </w:tcBorders>
+            <w:shd w:fill="auto" w:val="clear"/>
+            <w:tcMar>
+              <w:left w:w="48" w:type="dxa"/>
+            </w:tcMar>
+          </w:tcPr>
+          <w:p>
+            <w:pPr>
+              <w:pStyle w:val="TableContents"/>
+              <w:jc w:val="center"/>
+              <w:rPr/>
+            </w:pPr>
+            <w:r>
+              <w:rPr/>
+              <w:t>Idle Timeout [s]</w:t>
+            </w:r>
+          </w:p>
+        </w:tc>
+        <w:tc>
+          <w:tcPr>
+            <w:tcW w:w="2630" w:type="dxa"/>
             <w:tcBorders>
               <w:top w:val="single" w:sz="2" w:space="0" w:color="000001"/>
               <w:left w:val="single" w:sz="2" w:space="0" w:color="000001"/>
@@ -4615,7 +4658,7 @@
             </w:tcBorders>
             <w:shd w:fill="auto" w:val="clear"/>
             <w:tcMar>
-              <w:left w:w="51" w:type="dxa"/>
+              <w:left w:w="48" w:type="dxa"/>
             </w:tcMar>
           </w:tcPr>
           <w:p>
@@ -4635,7 +4678,7 @@
         <w:trPr/>
         <w:tc>
           <w:tcPr>
-            <w:tcW w:w="2409" w:type="dxa"/>
+            <w:tcW w:w="1752" w:type="dxa"/>
             <w:tcBorders>
               <w:top w:val="single" w:sz="2" w:space="0" w:color="000001"/>
               <w:left w:val="single" w:sz="2" w:space="0" w:color="000001"/>
@@ -4644,7 +4687,7 @@
             </w:tcBorders>
             <w:shd w:fill="auto" w:val="clear"/>
             <w:tcMar>
-              <w:left w:w="51" w:type="dxa"/>
+              <w:left w:w="48" w:type="dxa"/>
             </w:tcMar>
           </w:tcPr>
           <w:p>
@@ -4661,7 +4704,7 @@
         </w:tc>
         <w:tc>
           <w:tcPr>
-            <w:tcW w:w="3614" w:type="dxa"/>
+            <w:tcW w:w="2628" w:type="dxa"/>
             <w:tcBorders>
               <w:top w:val="single" w:sz="2" w:space="0" w:color="000001"/>
               <w:left w:val="single" w:sz="2" w:space="0" w:color="000001"/>
@@ -4670,7 +4713,7 @@
             </w:tcBorders>
             <w:shd w:fill="auto" w:val="clear"/>
             <w:tcMar>
-              <w:left w:w="51" w:type="dxa"/>
+              <w:left w:w="48" w:type="dxa"/>
             </w:tcMar>
           </w:tcPr>
           <w:p>
@@ -4687,7 +4730,33 @@
         </w:tc>
         <w:tc>
           <w:tcPr>
-            <w:tcW w:w="3614" w:type="dxa"/>
+            <w:tcW w:w="2628" w:type="dxa"/>
+            <w:tcBorders>
+              <w:top w:val="single" w:sz="2" w:space="0" w:color="000001"/>
+              <w:left w:val="single" w:sz="2" w:space="0" w:color="000001"/>
+              <w:bottom w:val="single" w:sz="2" w:space="0" w:color="000001"/>
+              <w:insideH w:val="single" w:sz="2" w:space="0" w:color="000001"/>
+            </w:tcBorders>
+            <w:shd w:fill="auto" w:val="clear"/>
+            <w:tcMar>
+              <w:left w:w="48" w:type="dxa"/>
+            </w:tcMar>
+          </w:tcPr>
+          <w:p>
+            <w:pPr>
+              <w:pStyle w:val="TableContents"/>
+              <w:jc w:val="center"/>
+              <w:rPr/>
+            </w:pPr>
+            <w:r>
+              <w:rPr/>
+              <w:t>10</w:t>
+            </w:r>
+          </w:p>
+        </w:tc>
+        <w:tc>
+          <w:tcPr>
+            <w:tcW w:w="2630" w:type="dxa"/>
             <w:tcBorders>
               <w:top w:val="single" w:sz="2" w:space="0" w:color="000001"/>
               <w:left w:val="single" w:sz="2" w:space="0" w:color="000001"/>
@@ -4698,7 +4767,7 @@
             </w:tcBorders>
             <w:shd w:fill="auto" w:val="clear"/>
             <w:tcMar>
-              <w:left w:w="51" w:type="dxa"/>
+              <w:left w:w="48" w:type="dxa"/>
             </w:tcMar>
           </w:tcPr>
           <w:p>
@@ -4718,7 +4787,7 @@
         <w:trPr/>
         <w:tc>
           <w:tcPr>
-            <w:tcW w:w="2409" w:type="dxa"/>
+            <w:tcW w:w="1752" w:type="dxa"/>
             <w:tcBorders>
               <w:top w:val="single" w:sz="2" w:space="0" w:color="000001"/>
               <w:left w:val="single" w:sz="2" w:space="0" w:color="000001"/>
@@ -4727,7 +4796,7 @@
             </w:tcBorders>
             <w:shd w:fill="auto" w:val="clear"/>
             <w:tcMar>
-              <w:left w:w="51" w:type="dxa"/>
+              <w:left w:w="48" w:type="dxa"/>
             </w:tcMar>
           </w:tcPr>
           <w:p>
@@ -4744,7 +4813,7 @@
         </w:tc>
         <w:tc>
           <w:tcPr>
-            <w:tcW w:w="3614" w:type="dxa"/>
+            <w:tcW w:w="2628" w:type="dxa"/>
             <w:tcBorders>
               <w:top w:val="single" w:sz="2" w:space="0" w:color="000001"/>
               <w:left w:val="single" w:sz="2" w:space="0" w:color="000001"/>
@@ -4753,7 +4822,7 @@
             </w:tcBorders>
             <w:shd w:fill="auto" w:val="clear"/>
             <w:tcMar>
-              <w:left w:w="51" w:type="dxa"/>
+              <w:left w:w="48" w:type="dxa"/>
             </w:tcMar>
           </w:tcPr>
           <w:p>
@@ -4770,7 +4839,33 @@
         </w:tc>
         <w:tc>
           <w:tcPr>
-            <w:tcW w:w="3614" w:type="dxa"/>
+            <w:tcW w:w="2628" w:type="dxa"/>
+            <w:tcBorders>
+              <w:top w:val="single" w:sz="2" w:space="0" w:color="000001"/>
+              <w:left w:val="single" w:sz="2" w:space="0" w:color="000001"/>
+              <w:bottom w:val="single" w:sz="2" w:space="0" w:color="000001"/>
+              <w:insideH w:val="single" w:sz="2" w:space="0" w:color="000001"/>
+            </w:tcBorders>
+            <w:shd w:fill="auto" w:val="clear"/>
+            <w:tcMar>
+              <w:left w:w="48" w:type="dxa"/>
+            </w:tcMar>
+          </w:tcPr>
+          <w:p>
+            <w:pPr>
+              <w:pStyle w:val="TableContents"/>
+              <w:jc w:val="center"/>
+              <w:rPr/>
+            </w:pPr>
+            <w:r>
+              <w:rPr/>
+              <w:t>20</w:t>
+            </w:r>
+          </w:p>
+        </w:tc>
+        <w:tc>
+          <w:tcPr>
+            <w:tcW w:w="2630" w:type="dxa"/>
             <w:tcBorders>
               <w:top w:val="single" w:sz="2" w:space="0" w:color="000001"/>
               <w:left w:val="single" w:sz="2" w:space="0" w:color="000001"/>
@@ -4781,7 +4876,7 @@
             </w:tcBorders>
             <w:shd w:fill="auto" w:val="clear"/>
             <w:tcMar>
-              <w:left w:w="51" w:type="dxa"/>
+              <w:left w:w="48" w:type="dxa"/>
             </w:tcMar>
           </w:tcPr>
           <w:p>
@@ -6052,6 +6147,71 @@
       <w:lang w:val="zxx" w:eastAsia="zxx" w:bidi="zxx"/>
     </w:rPr>
   </w:style>
+  <w:style w:type="character" w:styleId="ListLabel109">
+    <w:name w:val="ListLabel 109"/>
+    <w:qFormat/>
+    <w:rPr>
+      <w:rFonts w:ascii="Liberation Serif" w:hAnsi="Liberation Serif" w:cs="OpenSymbol"/>
+      <w:b/>
+      <w:sz w:val="24"/>
+    </w:rPr>
+  </w:style>
+  <w:style w:type="character" w:styleId="ListLabel110">
+    <w:name w:val="ListLabel 110"/>
+    <w:qFormat/>
+    <w:rPr>
+      <w:rFonts w:cs="OpenSymbol"/>
+    </w:rPr>
+  </w:style>
+  <w:style w:type="character" w:styleId="ListLabel111">
+    <w:name w:val="ListLabel 111"/>
+    <w:qFormat/>
+    <w:rPr>
+      <w:rFonts w:cs="OpenSymbol"/>
+    </w:rPr>
+  </w:style>
+  <w:style w:type="character" w:styleId="ListLabel112">
+    <w:name w:val="ListLabel 112"/>
+    <w:qFormat/>
+    <w:rPr>
+      <w:rFonts w:cs="OpenSymbol"/>
+    </w:rPr>
+  </w:style>
+  <w:style w:type="character" w:styleId="ListLabel113">
+    <w:name w:val="ListLabel 113"/>
+    <w:qFormat/>
+    <w:rPr>
+      <w:rFonts w:cs="OpenSymbol"/>
+    </w:rPr>
+  </w:style>
+  <w:style w:type="character" w:styleId="ListLabel114">
+    <w:name w:val="ListLabel 114"/>
+    <w:qFormat/>
+    <w:rPr>
+      <w:rFonts w:cs="OpenSymbol"/>
+    </w:rPr>
+  </w:style>
+  <w:style w:type="character" w:styleId="ListLabel115">
+    <w:name w:val="ListLabel 115"/>
+    <w:qFormat/>
+    <w:rPr>
+      <w:rFonts w:cs="OpenSymbol"/>
+    </w:rPr>
+  </w:style>
+  <w:style w:type="character" w:styleId="ListLabel116">
+    <w:name w:val="ListLabel 116"/>
+    <w:qFormat/>
+    <w:rPr>
+      <w:rFonts w:cs="OpenSymbol"/>
+    </w:rPr>
+  </w:style>
+  <w:style w:type="character" w:styleId="ListLabel117">
+    <w:name w:val="ListLabel 117"/>
+    <w:qFormat/>
+    <w:rPr>
+      <w:rFonts w:cs="OpenSymbol"/>
+    </w:rPr>
+  </w:style>
   <w:style w:type="paragraph" w:styleId="Heading">
     <w:name w:val="Heading"/>
     <w:basedOn w:val="Normal"/>

</xml_diff>